<commit_message>
Izmenjeni SSU pretraga jela i pretraga restorana
</commit_message>
<xml_diff>
--- a/SSU/SSU_PretragaJela.docx
+++ b/SSU/SSU_PretragaJela.docx
@@ -1,6 +1,6 @@
 
 <file path=word/document.xml><?xml version="1.0" encoding="utf-8"?>
-<w:document xmlns:wpc="http://schemas.microsoft.com/office/word/2010/wordprocessingCanvas" xmlns:cx="http://schemas.microsoft.com/office/drawing/2014/chartex" xmlns:cx1="http://schemas.microsoft.com/office/drawing/2015/9/8/chartex" xmlns:cx2="http://schemas.microsoft.com/office/drawing/2015/10/21/chartex" xmlns:cx3="http://schemas.microsoft.com/office/drawing/2016/5/9/chartex" xmlns:cx4="http://schemas.microsoft.com/office/drawing/2016/5/10/chartex" xmlns:cx5="http://schemas.microsoft.com/office/drawing/2016/5/11/chartex" xmlns:cx6="http://schemas.microsoft.com/office/drawing/2016/5/12/chartex" xmlns:cx7="http://schemas.microsoft.com/office/drawing/2016/5/13/chartex" xmlns:cx8="http://schemas.microsoft.com/office/drawing/2016/5/14/chartex" xmlns:mc="http://schemas.openxmlformats.org/markup-compatibility/2006" xmlns:aink="http://schemas.microsoft.com/office/drawing/2016/ink" xmlns:am3d="http://schemas.microsoft.com/office/drawing/2017/model3d" xmlns:o="urn:schemas-microsoft-com:office:office" xmlns:r="http://schemas.openxmlformats.org/officeDocument/2006/relationships" xmlns:m="http://schemas.openxmlformats.org/officeDocument/2006/math" xmlns:v="urn:schemas-microsoft-com:vml" xmlns:wp14="http://schemas.microsoft.com/office/word/2010/wordprocessingDrawing" xmlns:wp="http://schemas.openxmlformats.org/drawingml/2006/wordprocessingDrawing" xmlns:w10="urn:schemas-microsoft-com:office:word" xmlns:w="http://schemas.openxmlformats.org/wordprocessingml/2006/main" xmlns:w14="http://schemas.microsoft.com/office/word/2010/wordml" xmlns:w15="http://schemas.microsoft.com/office/word/2012/wordml" xmlns:w16cid="http://schemas.microsoft.com/office/word/2016/wordml/cid" xmlns:w16se="http://schemas.microsoft.com/office/word/2015/wordml/symex" xmlns:wpg="http://schemas.microsoft.com/office/word/2010/wordprocessingGroup" xmlns:wpi="http://schemas.microsoft.com/office/word/2010/wordprocessingInk" xmlns:wne="http://schemas.microsoft.com/office/word/2006/wordml" xmlns:wps="http://schemas.microsoft.com/office/word/2010/wordprocessingShape" mc:Ignorable="w14 w15 w16se w16cid wp14">
+<w:document xmlns:wpc="http://schemas.microsoft.com/office/word/2010/wordprocessingCanvas" xmlns:mc="http://schemas.openxmlformats.org/markup-compatibility/2006" xmlns:o="urn:schemas-microsoft-com:office:office" xmlns:r="http://schemas.openxmlformats.org/officeDocument/2006/relationships" xmlns:m="http://schemas.openxmlformats.org/officeDocument/2006/math" xmlns:v="urn:schemas-microsoft-com:vml" xmlns:wp14="http://schemas.microsoft.com/office/word/2010/wordprocessingDrawing" xmlns:wp="http://schemas.openxmlformats.org/drawingml/2006/wordprocessingDrawing" xmlns:w10="urn:schemas-microsoft-com:office:word" xmlns:w="http://schemas.openxmlformats.org/wordprocessingml/2006/main" xmlns:w14="http://schemas.microsoft.com/office/word/2010/wordml" xmlns:w15="http://schemas.microsoft.com/office/word/2012/wordml" xmlns:wpg="http://schemas.microsoft.com/office/word/2010/wordprocessingGroup" xmlns:wpi="http://schemas.microsoft.com/office/word/2010/wordprocessingInk" xmlns:wne="http://schemas.microsoft.com/office/word/2006/wordml" xmlns:wps="http://schemas.microsoft.com/office/word/2010/wordprocessingShape" mc:Ignorable="w14 w15 wp14">
   <w:body>
     <w:p>
       <w:pPr>
@@ -151,7 +151,7 @@
           <w:szCs w:val="24"/>
           <w:lang w:val="sr-Latn-RS"/>
         </w:rPr>
-        <w:t>Verzija 1.0</w:t>
+        <w:t>Verzija 1.1</w:t>
       </w:r>
     </w:p>
     <w:p>
@@ -393,6 +393,13 @@
                 <w:lang w:val="sr-Latn-RS"/>
               </w:rPr>
             </w:pPr>
+            <w:r>
+              <w:rPr>
+                <w:noProof/>
+                <w:lang w:val="sr-Latn-RS"/>
+              </w:rPr>
+              <w:t>20.06.2019</w:t>
+            </w:r>
           </w:p>
         </w:tc>
         <w:tc>
@@ -406,6 +413,13 @@
                 <w:lang w:val="sr-Latn-RS"/>
               </w:rPr>
             </w:pPr>
+            <w:r>
+              <w:rPr>
+                <w:noProof/>
+                <w:lang w:val="sr-Latn-RS"/>
+              </w:rPr>
+              <w:t>1.1</w:t>
+            </w:r>
           </w:p>
         </w:tc>
         <w:tc>
@@ -419,6 +433,20 @@
                 <w:lang w:val="sr-Latn-RS"/>
               </w:rPr>
             </w:pPr>
+            <w:r>
+              <w:rPr>
+                <w:noProof/>
+                <w:lang w:val="sr-Latn-RS"/>
+              </w:rPr>
+              <w:t>Ispravljen tekst koji se ispisuje pri neuspešnoj pretrazi.</w:t>
+            </w:r>
+            <w:r>
+              <w:rPr>
+                <w:noProof/>
+                <w:lang w:val="sr-Latn-RS"/>
+              </w:rPr>
+              <w:t xml:space="preserve"> Dodat tok 2.2.5 i izmenjen opis na početku dokumenta.</w:t>
+            </w:r>
           </w:p>
         </w:tc>
         <w:tc>
@@ -432,6 +460,13 @@
                 <w:lang w:val="sr-Latn-RS"/>
               </w:rPr>
             </w:pPr>
+            <w:r>
+              <w:rPr>
+                <w:noProof/>
+                <w:lang w:val="sr-Latn-RS"/>
+              </w:rPr>
+              <w:t>Nenad Babin</w:t>
+            </w:r>
           </w:p>
         </w:tc>
       </w:tr>
@@ -490,6 +525,7 @@
           <w:rFonts w:asciiTheme="minorHAnsi" w:eastAsiaTheme="minorEastAsia" w:hAnsiTheme="minorHAnsi"/>
           <w:noProof/>
           <w:sz w:val="22"/>
+          <w:lang w:val="sr-Latn-RS" w:eastAsia="sr-Latn-RS"/>
         </w:rPr>
       </w:pPr>
       <w:r>
@@ -513,7 +549,7 @@
         </w:rPr>
         <w:fldChar w:fldCharType="separate"/>
       </w:r>
-      <w:hyperlink w:anchor="_Toc3492168" w:history="1">
+      <w:hyperlink w:anchor="_Toc11959542" w:history="1">
         <w:r>
           <w:rPr>
             <w:rStyle w:val="Hyperlink"/>
@@ -527,6 +563,7 @@
             <w:rFonts w:asciiTheme="minorHAnsi" w:eastAsiaTheme="minorEastAsia" w:hAnsiTheme="minorHAnsi"/>
             <w:noProof/>
             <w:sz w:val="22"/>
+            <w:lang w:val="sr-Latn-RS" w:eastAsia="sr-Latn-RS"/>
           </w:rPr>
           <w:tab/>
         </w:r>
@@ -557,7 +594,7 @@
             <w:noProof/>
             <w:webHidden/>
           </w:rPr>
-          <w:instrText xml:space="preserve"> PAGEREF _Toc3492168 \h </w:instrText>
+          <w:instrText xml:space="preserve"> PAGEREF _Toc11959542 \h </w:instrText>
         </w:r>
         <w:r>
           <w:rPr>
@@ -599,9 +636,10 @@
           <w:rFonts w:asciiTheme="minorHAnsi" w:eastAsiaTheme="minorEastAsia" w:hAnsiTheme="minorHAnsi"/>
           <w:noProof/>
           <w:sz w:val="22"/>
-        </w:rPr>
-      </w:pPr>
-      <w:hyperlink w:anchor="_Toc3492169" w:history="1">
+          <w:lang w:val="sr-Latn-RS" w:eastAsia="sr-Latn-RS"/>
+        </w:rPr>
+      </w:pPr>
+      <w:hyperlink w:anchor="_Toc11959543" w:history="1">
         <w:r>
           <w:rPr>
             <w:rStyle w:val="Hyperlink"/>
@@ -615,6 +653,7 @@
             <w:rFonts w:asciiTheme="minorHAnsi" w:eastAsiaTheme="minorEastAsia" w:hAnsiTheme="minorHAnsi"/>
             <w:noProof/>
             <w:sz w:val="22"/>
+            <w:lang w:val="sr-Latn-RS" w:eastAsia="sr-Latn-RS"/>
           </w:rPr>
           <w:tab/>
         </w:r>
@@ -645,7 +684,7 @@
             <w:noProof/>
             <w:webHidden/>
           </w:rPr>
-          <w:instrText xml:space="preserve"> PAGEREF _Toc3492169 \h </w:instrText>
+          <w:instrText xml:space="preserve"> PAGEREF _Toc11959543 \h </w:instrText>
         </w:r>
         <w:r>
           <w:rPr>
@@ -687,9 +726,10 @@
           <w:rFonts w:asciiTheme="minorHAnsi" w:eastAsiaTheme="minorEastAsia" w:hAnsiTheme="minorHAnsi"/>
           <w:noProof/>
           <w:sz w:val="22"/>
-        </w:rPr>
-      </w:pPr>
-      <w:hyperlink w:anchor="_Toc3492170" w:history="1">
+          <w:lang w:val="sr-Latn-RS" w:eastAsia="sr-Latn-RS"/>
+        </w:rPr>
+      </w:pPr>
+      <w:hyperlink w:anchor="_Toc11959544" w:history="1">
         <w:r>
           <w:rPr>
             <w:rStyle w:val="Hyperlink"/>
@@ -703,6 +743,7 @@
             <w:rFonts w:asciiTheme="minorHAnsi" w:eastAsiaTheme="minorEastAsia" w:hAnsiTheme="minorHAnsi"/>
             <w:noProof/>
             <w:sz w:val="22"/>
+            <w:lang w:val="sr-Latn-RS" w:eastAsia="sr-Latn-RS"/>
           </w:rPr>
           <w:tab/>
         </w:r>
@@ -733,7 +774,7 @@
             <w:noProof/>
             <w:webHidden/>
           </w:rPr>
-          <w:instrText xml:space="preserve"> PAGEREF _Toc3492170 \h </w:instrText>
+          <w:instrText xml:space="preserve"> PAGEREF _Toc11959544 \h </w:instrText>
         </w:r>
         <w:r>
           <w:rPr>
@@ -775,9 +816,10 @@
           <w:rFonts w:asciiTheme="minorHAnsi" w:eastAsiaTheme="minorEastAsia" w:hAnsiTheme="minorHAnsi"/>
           <w:noProof/>
           <w:sz w:val="22"/>
-        </w:rPr>
-      </w:pPr>
-      <w:hyperlink w:anchor="_Toc3492171" w:history="1">
+          <w:lang w:val="sr-Latn-RS" w:eastAsia="sr-Latn-RS"/>
+        </w:rPr>
+      </w:pPr>
+      <w:hyperlink w:anchor="_Toc11959545" w:history="1">
         <w:r>
           <w:rPr>
             <w:rStyle w:val="Hyperlink"/>
@@ -791,6 +833,7 @@
             <w:rFonts w:asciiTheme="minorHAnsi" w:eastAsiaTheme="minorEastAsia" w:hAnsiTheme="minorHAnsi"/>
             <w:noProof/>
             <w:sz w:val="22"/>
+            <w:lang w:val="sr-Latn-RS" w:eastAsia="sr-Latn-RS"/>
           </w:rPr>
           <w:tab/>
         </w:r>
@@ -821,7 +864,7 @@
             <w:noProof/>
             <w:webHidden/>
           </w:rPr>
-          <w:instrText xml:space="preserve"> PAGEREF _Toc3492171 \h </w:instrText>
+          <w:instrText xml:space="preserve"> PAGEREF _Toc11959545 \h </w:instrText>
         </w:r>
         <w:r>
           <w:rPr>
@@ -863,9 +906,10 @@
           <w:rFonts w:asciiTheme="minorHAnsi" w:eastAsiaTheme="minorEastAsia" w:hAnsiTheme="minorHAnsi"/>
           <w:noProof/>
           <w:sz w:val="22"/>
-        </w:rPr>
-      </w:pPr>
-      <w:hyperlink w:anchor="_Toc3492172" w:history="1">
+          <w:lang w:val="sr-Latn-RS" w:eastAsia="sr-Latn-RS"/>
+        </w:rPr>
+      </w:pPr>
+      <w:hyperlink w:anchor="_Toc11959546" w:history="1">
         <w:r>
           <w:rPr>
             <w:rStyle w:val="Hyperlink"/>
@@ -879,6 +923,7 @@
             <w:rFonts w:asciiTheme="minorHAnsi" w:eastAsiaTheme="minorEastAsia" w:hAnsiTheme="minorHAnsi"/>
             <w:noProof/>
             <w:sz w:val="22"/>
+            <w:lang w:val="sr-Latn-RS" w:eastAsia="sr-Latn-RS"/>
           </w:rPr>
           <w:tab/>
         </w:r>
@@ -909,7 +954,7 @@
             <w:noProof/>
             <w:webHidden/>
           </w:rPr>
-          <w:instrText xml:space="preserve"> PAGEREF _Toc3492172 \h </w:instrText>
+          <w:instrText xml:space="preserve"> PAGEREF _Toc11959546 \h </w:instrText>
         </w:r>
         <w:r>
           <w:rPr>
@@ -951,9 +996,10 @@
           <w:rFonts w:asciiTheme="minorHAnsi" w:eastAsiaTheme="minorEastAsia" w:hAnsiTheme="minorHAnsi"/>
           <w:noProof/>
           <w:sz w:val="22"/>
-        </w:rPr>
-      </w:pPr>
-      <w:hyperlink w:anchor="_Toc3492173" w:history="1">
+          <w:lang w:val="sr-Latn-RS" w:eastAsia="sr-Latn-RS"/>
+        </w:rPr>
+      </w:pPr>
+      <w:hyperlink w:anchor="_Toc11959547" w:history="1">
         <w:r>
           <w:rPr>
             <w:rStyle w:val="Hyperlink"/>
@@ -967,6 +1013,7 @@
             <w:rFonts w:asciiTheme="minorHAnsi" w:eastAsiaTheme="minorEastAsia" w:hAnsiTheme="minorHAnsi"/>
             <w:noProof/>
             <w:sz w:val="22"/>
+            <w:lang w:val="sr-Latn-RS" w:eastAsia="sr-Latn-RS"/>
           </w:rPr>
           <w:tab/>
         </w:r>
@@ -997,7 +1044,7 @@
             <w:noProof/>
             <w:webHidden/>
           </w:rPr>
-          <w:instrText xml:space="preserve"> PAGEREF _Toc3492173 \h </w:instrText>
+          <w:instrText xml:space="preserve"> PAGEREF _Toc11959547 \h </w:instrText>
         </w:r>
         <w:r>
           <w:rPr>
@@ -1039,9 +1086,10 @@
           <w:rFonts w:asciiTheme="minorHAnsi" w:eastAsiaTheme="minorEastAsia" w:hAnsiTheme="minorHAnsi"/>
           <w:noProof/>
           <w:sz w:val="22"/>
-        </w:rPr>
-      </w:pPr>
-      <w:hyperlink w:anchor="_Toc3492174" w:history="1">
+          <w:lang w:val="sr-Latn-RS" w:eastAsia="sr-Latn-RS"/>
+        </w:rPr>
+      </w:pPr>
+      <w:hyperlink w:anchor="_Toc11959548" w:history="1">
         <w:r>
           <w:rPr>
             <w:rStyle w:val="Hyperlink"/>
@@ -1055,6 +1103,7 @@
             <w:rFonts w:asciiTheme="minorHAnsi" w:eastAsiaTheme="minorEastAsia" w:hAnsiTheme="minorHAnsi"/>
             <w:noProof/>
             <w:sz w:val="22"/>
+            <w:lang w:val="sr-Latn-RS" w:eastAsia="sr-Latn-RS"/>
           </w:rPr>
           <w:tab/>
         </w:r>
@@ -1085,7 +1134,7 @@
             <w:noProof/>
             <w:webHidden/>
           </w:rPr>
-          <w:instrText xml:space="preserve"> PAGEREF _Toc3492174 \h </w:instrText>
+          <w:instrText xml:space="preserve"> PAGEREF _Toc11959548 \h </w:instrText>
         </w:r>
         <w:r>
           <w:rPr>
@@ -1127,9 +1176,10 @@
           <w:rFonts w:asciiTheme="minorHAnsi" w:eastAsiaTheme="minorEastAsia" w:hAnsiTheme="minorHAnsi"/>
           <w:noProof/>
           <w:sz w:val="22"/>
-        </w:rPr>
-      </w:pPr>
-      <w:hyperlink w:anchor="_Toc3492175" w:history="1">
+          <w:lang w:val="sr-Latn-RS" w:eastAsia="sr-Latn-RS"/>
+        </w:rPr>
+      </w:pPr>
+      <w:hyperlink w:anchor="_Toc11959549" w:history="1">
         <w:r>
           <w:rPr>
             <w:rStyle w:val="Hyperlink"/>
@@ -1143,6 +1193,7 @@
             <w:rFonts w:asciiTheme="minorHAnsi" w:eastAsiaTheme="minorEastAsia" w:hAnsiTheme="minorHAnsi"/>
             <w:noProof/>
             <w:sz w:val="22"/>
+            <w:lang w:val="sr-Latn-RS" w:eastAsia="sr-Latn-RS"/>
           </w:rPr>
           <w:tab/>
         </w:r>
@@ -1173,7 +1224,7 @@
             <w:noProof/>
             <w:webHidden/>
           </w:rPr>
-          <w:instrText xml:space="preserve"> PAGEREF _Toc3492175 \h </w:instrText>
+          <w:instrText xml:space="preserve"> PAGEREF _Toc11959549 \h </w:instrText>
         </w:r>
         <w:r>
           <w:rPr>
@@ -1215,9 +1266,10 @@
           <w:rFonts w:asciiTheme="minorHAnsi" w:eastAsiaTheme="minorEastAsia" w:hAnsiTheme="minorHAnsi"/>
           <w:noProof/>
           <w:sz w:val="22"/>
-        </w:rPr>
-      </w:pPr>
-      <w:hyperlink w:anchor="_Toc3492176" w:history="1">
+          <w:lang w:val="sr-Latn-RS" w:eastAsia="sr-Latn-RS"/>
+        </w:rPr>
+      </w:pPr>
+      <w:hyperlink w:anchor="_Toc11959550" w:history="1">
         <w:r>
           <w:rPr>
             <w:rStyle w:val="Hyperlink"/>
@@ -1231,6 +1283,7 @@
             <w:rFonts w:asciiTheme="minorHAnsi" w:eastAsiaTheme="minorEastAsia" w:hAnsiTheme="minorHAnsi"/>
             <w:noProof/>
             <w:sz w:val="22"/>
+            <w:lang w:val="sr-Latn-RS" w:eastAsia="sr-Latn-RS"/>
           </w:rPr>
           <w:tab/>
         </w:r>
@@ -1261,7 +1314,7 @@
             <w:noProof/>
             <w:webHidden/>
           </w:rPr>
-          <w:instrText xml:space="preserve"> PAGEREF _Toc3492176 \h </w:instrText>
+          <w:instrText xml:space="preserve"> PAGEREF _Toc11959550 \h </w:instrText>
         </w:r>
         <w:r>
           <w:rPr>
@@ -1303,9 +1356,10 @@
           <w:rFonts w:asciiTheme="minorHAnsi" w:eastAsiaTheme="minorEastAsia" w:hAnsiTheme="minorHAnsi"/>
           <w:noProof/>
           <w:sz w:val="22"/>
-        </w:rPr>
-      </w:pPr>
-      <w:hyperlink w:anchor="_Toc3492177" w:history="1">
+          <w:lang w:val="sr-Latn-RS" w:eastAsia="sr-Latn-RS"/>
+        </w:rPr>
+      </w:pPr>
+      <w:hyperlink w:anchor="_Toc11959551" w:history="1">
         <w:r>
           <w:rPr>
             <w:rStyle w:val="Hyperlink"/>
@@ -1319,6 +1373,7 @@
             <w:rFonts w:asciiTheme="minorHAnsi" w:eastAsiaTheme="minorEastAsia" w:hAnsiTheme="minorHAnsi"/>
             <w:noProof/>
             <w:sz w:val="22"/>
+            <w:lang w:val="sr-Latn-RS" w:eastAsia="sr-Latn-RS"/>
           </w:rPr>
           <w:tab/>
         </w:r>
@@ -1349,7 +1404,7 @@
             <w:noProof/>
             <w:webHidden/>
           </w:rPr>
-          <w:instrText xml:space="preserve"> PAGEREF _Toc3492177 \h </w:instrText>
+          <w:instrText xml:space="preserve"> PAGEREF _Toc11959551 \h </w:instrText>
         </w:r>
         <w:r>
           <w:rPr>
@@ -1391,9 +1446,10 @@
           <w:rFonts w:asciiTheme="minorHAnsi" w:eastAsiaTheme="minorEastAsia" w:hAnsiTheme="minorHAnsi"/>
           <w:noProof/>
           <w:sz w:val="22"/>
-        </w:rPr>
-      </w:pPr>
-      <w:hyperlink w:anchor="_Toc3492178" w:history="1">
+          <w:lang w:val="sr-Latn-RS" w:eastAsia="sr-Latn-RS"/>
+        </w:rPr>
+      </w:pPr>
+      <w:hyperlink w:anchor="_Toc11959552" w:history="1">
         <w:r>
           <w:rPr>
             <w:rStyle w:val="Hyperlink"/>
@@ -1407,6 +1463,7 @@
             <w:rFonts w:asciiTheme="minorHAnsi" w:eastAsiaTheme="minorEastAsia" w:hAnsiTheme="minorHAnsi"/>
             <w:noProof/>
             <w:sz w:val="22"/>
+            <w:lang w:val="sr-Latn-RS" w:eastAsia="sr-Latn-RS"/>
           </w:rPr>
           <w:tab/>
         </w:r>
@@ -1437,7 +1494,7 @@
             <w:noProof/>
             <w:webHidden/>
           </w:rPr>
-          <w:instrText xml:space="preserve"> PAGEREF _Toc3492178 \h </w:instrText>
+          <w:instrText xml:space="preserve"> PAGEREF _Toc11959552 \h </w:instrText>
         </w:r>
         <w:r>
           <w:rPr>
@@ -1479,9 +1536,10 @@
           <w:rFonts w:asciiTheme="minorHAnsi" w:eastAsiaTheme="minorEastAsia" w:hAnsiTheme="minorHAnsi"/>
           <w:noProof/>
           <w:sz w:val="22"/>
-        </w:rPr>
-      </w:pPr>
-      <w:hyperlink w:anchor="_Toc3492179" w:history="1">
+          <w:lang w:val="sr-Latn-RS" w:eastAsia="sr-Latn-RS"/>
+        </w:rPr>
+      </w:pPr>
+      <w:hyperlink w:anchor="_Toc11959553" w:history="1">
         <w:r>
           <w:rPr>
             <w:rStyle w:val="Hyperlink"/>
@@ -1494,6 +1552,7 @@
             <w:rFonts w:asciiTheme="minorHAnsi" w:eastAsiaTheme="minorEastAsia" w:hAnsiTheme="minorHAnsi"/>
             <w:noProof/>
             <w:sz w:val="22"/>
+            <w:lang w:val="sr-Latn-RS" w:eastAsia="sr-Latn-RS"/>
           </w:rPr>
           <w:tab/>
         </w:r>
@@ -1523,7 +1582,97 @@
             <w:noProof/>
             <w:webHidden/>
           </w:rPr>
-          <w:instrText xml:space="preserve"> PAGEREF _Toc3492179 \h </w:instrText>
+          <w:instrText xml:space="preserve"> PAGEREF _Toc11959553 \h </w:instrText>
+        </w:r>
+        <w:r>
+          <w:rPr>
+            <w:noProof/>
+            <w:webHidden/>
+          </w:rPr>
+        </w:r>
+        <w:r>
+          <w:rPr>
+            <w:noProof/>
+            <w:webHidden/>
+          </w:rPr>
+          <w:fldChar w:fldCharType="separate"/>
+        </w:r>
+        <w:r>
+          <w:rPr>
+            <w:noProof/>
+            <w:webHidden/>
+          </w:rPr>
+          <w:t>5</w:t>
+        </w:r>
+        <w:r>
+          <w:rPr>
+            <w:noProof/>
+            <w:webHidden/>
+          </w:rPr>
+          <w:fldChar w:fldCharType="end"/>
+        </w:r>
+      </w:hyperlink>
+    </w:p>
+    <w:p>
+      <w:pPr>
+        <w:pStyle w:val="TOC3"/>
+        <w:tabs>
+          <w:tab w:val="left" w:pos="1540"/>
+          <w:tab w:val="right" w:pos="9396"/>
+        </w:tabs>
+        <w:rPr>
+          <w:rFonts w:asciiTheme="minorHAnsi" w:eastAsiaTheme="minorEastAsia" w:hAnsiTheme="minorHAnsi"/>
+          <w:noProof/>
+          <w:sz w:val="22"/>
+          <w:lang w:val="sr-Latn-RS" w:eastAsia="sr-Latn-RS"/>
+        </w:rPr>
+      </w:pPr>
+      <w:hyperlink w:anchor="_Toc11959554" w:history="1">
+        <w:r>
+          <w:rPr>
+            <w:rStyle w:val="Hyperlink"/>
+            <w:noProof/>
+            <w:lang w:val="sr-Latn-RS"/>
+          </w:rPr>
+          <w:t>2.2.5</w:t>
+        </w:r>
+        <w:r>
+          <w:rPr>
+            <w:rFonts w:asciiTheme="minorHAnsi" w:eastAsiaTheme="minorEastAsia" w:hAnsiTheme="minorHAnsi"/>
+            <w:noProof/>
+            <w:sz w:val="22"/>
+            <w:lang w:val="sr-Latn-RS" w:eastAsia="sr-Latn-RS"/>
+          </w:rPr>
+          <w:tab/>
+        </w:r>
+        <w:r>
+          <w:rPr>
+            <w:rStyle w:val="Hyperlink"/>
+            <w:noProof/>
+            <w:lang w:val="sr-Latn-RS"/>
+          </w:rPr>
+          <w:t>Korisnik uspešno pretražuje i bira prikaz restorana</w:t>
+        </w:r>
+        <w:r>
+          <w:rPr>
+            <w:noProof/>
+            <w:webHidden/>
+          </w:rPr>
+          <w:tab/>
+        </w:r>
+        <w:r>
+          <w:rPr>
+            <w:noProof/>
+            <w:webHidden/>
+          </w:rPr>
+          <w:fldChar w:fldCharType="begin"/>
+        </w:r>
+        <w:r>
+          <w:rPr>
+            <w:noProof/>
+            <w:webHidden/>
+          </w:rPr>
+          <w:instrText xml:space="preserve"> PAGEREF _Toc11959554 \h </w:instrText>
         </w:r>
         <w:r>
           <w:rPr>
@@ -1565,9 +1714,10 @@
           <w:rFonts w:asciiTheme="minorHAnsi" w:eastAsiaTheme="minorEastAsia" w:hAnsiTheme="minorHAnsi"/>
           <w:noProof/>
           <w:sz w:val="22"/>
-        </w:rPr>
-      </w:pPr>
-      <w:hyperlink w:anchor="_Toc3492180" w:history="1">
+          <w:lang w:val="sr-Latn-RS" w:eastAsia="sr-Latn-RS"/>
+        </w:rPr>
+      </w:pPr>
+      <w:hyperlink w:anchor="_Toc11959555" w:history="1">
         <w:r>
           <w:rPr>
             <w:rStyle w:val="Hyperlink"/>
@@ -1581,6 +1731,7 @@
             <w:rFonts w:asciiTheme="minorHAnsi" w:eastAsiaTheme="minorEastAsia" w:hAnsiTheme="minorHAnsi"/>
             <w:noProof/>
             <w:sz w:val="22"/>
+            <w:lang w:val="sr-Latn-RS" w:eastAsia="sr-Latn-RS"/>
           </w:rPr>
           <w:tab/>
         </w:r>
@@ -1611,7 +1762,7 @@
             <w:noProof/>
             <w:webHidden/>
           </w:rPr>
-          <w:instrText xml:space="preserve"> PAGEREF _Toc3492180 \h </w:instrText>
+          <w:instrText xml:space="preserve"> PAGEREF _Toc11959555 \h </w:instrText>
         </w:r>
         <w:r>
           <w:rPr>
@@ -1631,7 +1782,7 @@
             <w:noProof/>
             <w:webHidden/>
           </w:rPr>
-          <w:t>5</w:t>
+          <w:t>6</w:t>
         </w:r>
         <w:r>
           <w:rPr>
@@ -1653,9 +1804,10 @@
           <w:rFonts w:asciiTheme="minorHAnsi" w:eastAsiaTheme="minorEastAsia" w:hAnsiTheme="minorHAnsi"/>
           <w:noProof/>
           <w:sz w:val="22"/>
-        </w:rPr>
-      </w:pPr>
-      <w:hyperlink w:anchor="_Toc3492181" w:history="1">
+          <w:lang w:val="sr-Latn-RS" w:eastAsia="sr-Latn-RS"/>
+        </w:rPr>
+      </w:pPr>
+      <w:hyperlink w:anchor="_Toc11959556" w:history="1">
         <w:r>
           <w:rPr>
             <w:rStyle w:val="Hyperlink"/>
@@ -1669,6 +1821,7 @@
             <w:rFonts w:asciiTheme="minorHAnsi" w:eastAsiaTheme="minorEastAsia" w:hAnsiTheme="minorHAnsi"/>
             <w:noProof/>
             <w:sz w:val="22"/>
+            <w:lang w:val="sr-Latn-RS" w:eastAsia="sr-Latn-RS"/>
           </w:rPr>
           <w:tab/>
         </w:r>
@@ -1699,7 +1852,7 @@
             <w:noProof/>
             <w:webHidden/>
           </w:rPr>
-          <w:instrText xml:space="preserve"> PAGEREF _Toc3492181 \h </w:instrText>
+          <w:instrText xml:space="preserve"> PAGEREF _Toc11959556 \h </w:instrText>
         </w:r>
         <w:r>
           <w:rPr>
@@ -1719,7 +1872,7 @@
             <w:noProof/>
             <w:webHidden/>
           </w:rPr>
-          <w:t>5</w:t>
+          <w:t>6</w:t>
         </w:r>
         <w:r>
           <w:rPr>
@@ -1741,9 +1894,10 @@
           <w:rFonts w:asciiTheme="minorHAnsi" w:eastAsiaTheme="minorEastAsia" w:hAnsiTheme="minorHAnsi"/>
           <w:noProof/>
           <w:sz w:val="22"/>
-        </w:rPr>
-      </w:pPr>
-      <w:hyperlink w:anchor="_Toc3492182" w:history="1">
+          <w:lang w:val="sr-Latn-RS" w:eastAsia="sr-Latn-RS"/>
+        </w:rPr>
+      </w:pPr>
+      <w:hyperlink w:anchor="_Toc11959557" w:history="1">
         <w:r>
           <w:rPr>
             <w:rStyle w:val="Hyperlink"/>
@@ -1757,6 +1911,7 @@
             <w:rFonts w:asciiTheme="minorHAnsi" w:eastAsiaTheme="minorEastAsia" w:hAnsiTheme="minorHAnsi"/>
             <w:noProof/>
             <w:sz w:val="22"/>
+            <w:lang w:val="sr-Latn-RS" w:eastAsia="sr-Latn-RS"/>
           </w:rPr>
           <w:tab/>
         </w:r>
@@ -1787,7 +1942,7 @@
             <w:noProof/>
             <w:webHidden/>
           </w:rPr>
-          <w:instrText xml:space="preserve"> PAGEREF _Toc3492182 \h </w:instrText>
+          <w:instrText xml:space="preserve"> PAGEREF _Toc11959557 \h </w:instrText>
         </w:r>
         <w:r>
           <w:rPr>
@@ -1832,6 +1987,8 @@
         </w:rPr>
         <w:fldChar w:fldCharType="end"/>
       </w:r>
+      <w:bookmarkStart w:id="0" w:name="_GoBack"/>
+      <w:bookmarkEnd w:id="0"/>
     </w:p>
     <w:p>
       <w:pPr>
@@ -1856,7 +2013,7 @@
           <w:lang w:val="sr-Latn-RS"/>
         </w:rPr>
       </w:pPr>
-      <w:bookmarkStart w:id="0" w:name="_Toc3492168"/>
+      <w:bookmarkStart w:id="1" w:name="_Toc11959542"/>
       <w:r>
         <w:rPr>
           <w:noProof/>
@@ -1865,7 +2022,7 @@
         <w:lastRenderedPageBreak/>
         <w:t>Uvod</w:t>
       </w:r>
-      <w:bookmarkEnd w:id="0"/>
+      <w:bookmarkEnd w:id="1"/>
     </w:p>
     <w:p>
       <w:pPr>
@@ -1875,7 +2032,7 @@
           <w:lang w:val="sr-Latn-RS"/>
         </w:rPr>
       </w:pPr>
-      <w:bookmarkStart w:id="1" w:name="_Toc3492169"/>
+      <w:bookmarkStart w:id="2" w:name="_Toc11959543"/>
       <w:r>
         <w:rPr>
           <w:noProof/>
@@ -1883,7 +2040,7 @@
         </w:rPr>
         <w:t>Rezime</w:t>
       </w:r>
-      <w:bookmarkEnd w:id="1"/>
+      <w:bookmarkEnd w:id="2"/>
     </w:p>
     <w:p>
       <w:pPr>
@@ -1918,7 +2075,7 @@
           <w:lang w:val="sr-Latn-RS"/>
         </w:rPr>
       </w:pPr>
-      <w:bookmarkStart w:id="2" w:name="_Toc3492170"/>
+      <w:bookmarkStart w:id="3" w:name="_Toc11959544"/>
       <w:r>
         <w:rPr>
           <w:noProof/>
@@ -1926,7 +2083,7 @@
         </w:rPr>
         <w:t>Namena dokumenta i ciljne grupe</w:t>
       </w:r>
-      <w:bookmarkEnd w:id="2"/>
+      <w:bookmarkEnd w:id="3"/>
     </w:p>
     <w:p>
       <w:pPr>
@@ -1950,7 +2107,7 @@
           <w:lang w:val="sr-Latn-RS"/>
         </w:rPr>
       </w:pPr>
-      <w:bookmarkStart w:id="3" w:name="_Toc3492171"/>
+      <w:bookmarkStart w:id="4" w:name="_Toc11959545"/>
       <w:r>
         <w:rPr>
           <w:noProof/>
@@ -1958,7 +2115,7 @@
         </w:rPr>
         <w:t>Reference</w:t>
       </w:r>
-      <w:bookmarkEnd w:id="3"/>
+      <w:bookmarkEnd w:id="4"/>
     </w:p>
     <w:p>
       <w:pPr>
@@ -2008,7 +2165,7 @@
           <w:lang w:val="sr-Latn-RS"/>
         </w:rPr>
       </w:pPr>
-      <w:bookmarkStart w:id="4" w:name="_Toc3492172"/>
+      <w:bookmarkStart w:id="5" w:name="_Toc11959546"/>
       <w:r>
         <w:rPr>
           <w:noProof/>
@@ -2016,7 +2173,7 @@
         </w:rPr>
         <w:t>Otvorena pitanja</w:t>
       </w:r>
-      <w:bookmarkEnd w:id="4"/>
+      <w:bookmarkEnd w:id="5"/>
     </w:p>
     <w:tbl>
       <w:tblPr>
@@ -2163,7 +2320,7 @@
           <w:lang w:val="sr-Latn-RS"/>
         </w:rPr>
       </w:pPr>
-      <w:bookmarkStart w:id="5" w:name="_Toc3492173"/>
+      <w:bookmarkStart w:id="6" w:name="_Toc11959547"/>
       <w:r>
         <w:rPr>
           <w:noProof/>
@@ -2171,7 +2328,7 @@
         </w:rPr>
         <w:t>Scenario</w:t>
       </w:r>
-      <w:bookmarkEnd w:id="5"/>
+      <w:bookmarkEnd w:id="6"/>
       <w:r>
         <w:rPr>
           <w:noProof/>
@@ -2188,7 +2345,7 @@
           <w:lang w:val="sr-Latn-RS"/>
         </w:rPr>
       </w:pPr>
-      <w:bookmarkStart w:id="6" w:name="_Toc3492174"/>
+      <w:bookmarkStart w:id="7" w:name="_Toc11959548"/>
       <w:r>
         <w:rPr>
           <w:noProof/>
@@ -2196,7 +2353,7 @@
         </w:rPr>
         <w:t>Kratak opis</w:t>
       </w:r>
-      <w:bookmarkEnd w:id="6"/>
+      <w:bookmarkEnd w:id="7"/>
     </w:p>
     <w:p>
       <w:pPr>
@@ -2227,6 +2384,12 @@
           <w:noProof/>
         </w:rPr>
         <w:t xml:space="preserve"> Kada odaberu željeno jelo na stranici rezultata, otvara im se stranica sa detaljnim opisom i utiscima vezanim za jelo.</w:t>
+      </w:r>
+      <w:r>
+        <w:rPr>
+          <w:noProof/>
+        </w:rPr>
+        <w:t xml:space="preserve"> Takođe, korisniku je na stanici rezultata pretrage za svako jelo ponuđeno da prikaže stranicu restorana koji nudi to jelo.</w:t>
       </w:r>
     </w:p>
     <w:p>
@@ -2258,7 +2421,7 @@
           <w:lang w:val="sr-Latn-RS"/>
         </w:rPr>
       </w:pPr>
-      <w:bookmarkStart w:id="7" w:name="_Toc3492175"/>
+      <w:bookmarkStart w:id="8" w:name="_Toc11959549"/>
       <w:r>
         <w:rPr>
           <w:noProof/>
@@ -2266,7 +2429,7 @@
         </w:rPr>
         <w:t>Tok događaja</w:t>
       </w:r>
-      <w:bookmarkEnd w:id="7"/>
+      <w:bookmarkEnd w:id="8"/>
     </w:p>
     <w:p>
       <w:pPr>
@@ -2276,8 +2439,8 @@
           <w:lang w:val="sr-Latn-RS"/>
         </w:rPr>
       </w:pPr>
-      <w:bookmarkStart w:id="8" w:name="_Toc3492176"/>
       <w:bookmarkStart w:id="9" w:name="_Hlk3376012"/>
+      <w:bookmarkStart w:id="10" w:name="_Toc11959550"/>
       <w:r>
         <w:rPr>
           <w:noProof/>
@@ -2292,7 +2455,7 @@
         </w:rPr>
         <w:t>uspešno pretražuje po nazivu jela</w:t>
       </w:r>
-      <w:bookmarkEnd w:id="8"/>
+      <w:bookmarkEnd w:id="10"/>
     </w:p>
     <w:bookmarkEnd w:id="9"/>
     <w:p>
@@ -2436,6 +2599,7 @@
         <w:rPr>
           <w:noProof/>
         </w:rPr>
+        <w:lastRenderedPageBreak/>
         <w:t>Korisnik klikom na od</w:t>
       </w:r>
       <w:r>
@@ -2465,16 +2629,15 @@
           <w:lang w:val="sr-Latn-RS"/>
         </w:rPr>
       </w:pPr>
-      <w:bookmarkStart w:id="10" w:name="_Toc3492177"/>
-      <w:r>
-        <w:rPr>
-          <w:noProof/>
-          <w:lang w:val="sr-Latn-RS"/>
-        </w:rPr>
-        <w:lastRenderedPageBreak/>
+      <w:bookmarkStart w:id="11" w:name="_Toc11959551"/>
+      <w:r>
+        <w:rPr>
+          <w:noProof/>
+          <w:lang w:val="sr-Latn-RS"/>
+        </w:rPr>
         <w:t>Korisnik uspešno pretražuje po sastojku</w:t>
       </w:r>
-      <w:bookmarkEnd w:id="10"/>
+      <w:bookmarkEnd w:id="11"/>
     </w:p>
     <w:p>
       <w:pPr>
@@ -2604,7 +2767,7 @@
           <w:lang w:val="sr-Latn-RS"/>
         </w:rPr>
       </w:pPr>
-      <w:bookmarkStart w:id="11" w:name="_Toc3492178"/>
+      <w:bookmarkStart w:id="12" w:name="_Toc11959552"/>
       <w:r>
         <w:rPr>
           <w:noProof/>
@@ -2612,7 +2775,7 @@
         </w:rPr>
         <w:t>Korisnik uspešno pretražuje po restoranu</w:t>
       </w:r>
-      <w:bookmarkEnd w:id="11"/>
+      <w:bookmarkEnd w:id="12"/>
     </w:p>
     <w:p>
       <w:pPr>
@@ -2688,8 +2851,6 @@
         </w:rPr>
         <w:t>oda</w:t>
       </w:r>
-      <w:bookmarkStart w:id="12" w:name="_GoBack"/>
-      <w:bookmarkEnd w:id="12"/>
       <w:r>
         <w:rPr>
           <w:noProof/>
@@ -2755,7 +2916,7 @@
           <w:noProof/>
         </w:rPr>
       </w:pPr>
-      <w:bookmarkStart w:id="13" w:name="_Toc3492179"/>
+      <w:bookmarkStart w:id="13" w:name="_Toc11959553"/>
       <w:r>
         <w:rPr>
           <w:noProof/>
@@ -2896,106 +3057,109 @@
       <w:r>
         <w:rPr>
           <w:i/>
+        </w:rPr>
+        <w:t>Nije pronađen ni jedan rezultat po zadatom kriterijumu... Pokušajte ponovo.</w:t>
+      </w:r>
+      <w:r>
+        <w:rPr>
+          <w:i/>
           <w:noProof/>
           <w:lang w:val="en-US"/>
         </w:rPr>
-        <w:t>Nije pronađen nijedan rezultat</w:t>
-      </w:r>
-      <w:r>
-        <w:rPr>
-          <w:i/>
+        <w:t>"</w:t>
+      </w:r>
+      <w:r>
+        <w:rPr>
           <w:noProof/>
           <w:lang w:val="en-US"/>
         </w:rPr>
-        <w:t>!</w:t>
-      </w:r>
-      <w:r>
-        <w:rPr>
-          <w:i/>
+        <w:t xml:space="preserve">, kojim se napominje da </w:t>
+      </w:r>
+      <w:r>
+        <w:rPr>
           <w:noProof/>
           <w:lang w:val="en-US"/>
         </w:rPr>
-        <w:t>"</w:t>
+        <w:t xml:space="preserve">jela po izabranom kriterijumu </w:t>
       </w:r>
       <w:r>
         <w:rPr>
           <w:noProof/>
           <w:lang w:val="en-US"/>
         </w:rPr>
-        <w:t xml:space="preserve">, kojim se napominje da </w:t>
-      </w:r>
-      <w:r>
-        <w:rPr>
-          <w:noProof/>
-          <w:lang w:val="en-US"/>
-        </w:rPr>
-        <w:t xml:space="preserve">jela po izabranom kriterijumu </w:t>
-      </w:r>
-      <w:r>
-        <w:rPr>
-          <w:noProof/>
-          <w:lang w:val="en-US"/>
-        </w:rPr>
-        <w:t xml:space="preserve"> ne postoje u bazi i pruža mogućnost da</w:t>
-      </w:r>
-      <w:r>
-        <w:rPr>
-          <w:noProof/>
-          <w:lang w:val="en-US"/>
-        </w:rPr>
-        <w:t xml:space="preserve"> se vrati na stranicu za pretragu</w:t>
-      </w:r>
-      <w:r>
-        <w:rPr>
-          <w:noProof/>
-          <w:lang w:val="en-US"/>
-        </w:rPr>
-        <w:t xml:space="preserve"> </w:t>
-      </w:r>
-      <w:r>
-        <w:rPr>
-          <w:noProof/>
-          <w:lang w:val="en-US"/>
-        </w:rPr>
-        <w:t xml:space="preserve">klikom na dugme </w:t>
-      </w:r>
-      <w:r>
-        <w:rPr>
-          <w:i/>
-          <w:noProof/>
-          <w:lang w:val="en-US"/>
-        </w:rPr>
-        <w:t>"</w:t>
-      </w:r>
-      <w:r>
-        <w:rPr>
-          <w:i/>
-          <w:noProof/>
-          <w:lang w:val="en-US"/>
-        </w:rPr>
-        <w:t>Poku</w:t>
-      </w:r>
-      <w:r>
-        <w:rPr>
-          <w:i/>
-          <w:noProof/>
-        </w:rPr>
-        <w:t>šaj ponovo</w:t>
-      </w:r>
-      <w:r>
-        <w:rPr>
-          <w:i/>
-          <w:noProof/>
-          <w:lang w:val="en-US"/>
-        </w:rPr>
-        <w:t>"</w:t>
-      </w:r>
-      <w:r>
-        <w:rPr>
-          <w:noProof/>
-          <w:lang w:val="en-US"/>
-        </w:rPr>
-        <w:t>.</w:t>
+        <w:t xml:space="preserve"> ne postoje u bazi.</w:t>
+      </w:r>
+    </w:p>
+    <w:p>
+      <w:pPr>
+        <w:pStyle w:val="Heading3"/>
+        <w:rPr>
+          <w:noProof/>
+          <w:lang w:val="sr-Latn-RS"/>
+        </w:rPr>
+      </w:pPr>
+      <w:bookmarkStart w:id="14" w:name="_Toc11959554"/>
+      <w:r>
+        <w:rPr>
+          <w:noProof/>
+          <w:lang w:val="sr-Latn-RS"/>
+        </w:rPr>
+        <w:t>Korisnik uspešno pretražuje i bira prikaz restorana</w:t>
+      </w:r>
+      <w:bookmarkEnd w:id="14"/>
+    </w:p>
+    <w:p>
+      <w:pPr>
+        <w:pStyle w:val="ListParagraph"/>
+        <w:numPr>
+          <w:ilvl w:val="0"/>
+          <w:numId w:val="28"/>
+        </w:numPr>
+        <w:rPr>
+          <w:lang w:val="sr-Latn-RS"/>
+        </w:rPr>
+      </w:pPr>
+      <w:r>
+        <w:rPr>
+          <w:lang w:val="sr-Latn-RS"/>
+        </w:rPr>
+        <w:t>Korisnik ponavlja korake 1-3 iz scenarije 2.2.1, 2.2.2 ili 2.2.3.</w:t>
+      </w:r>
+    </w:p>
+    <w:p>
+      <w:pPr>
+        <w:pStyle w:val="ListParagraph"/>
+        <w:numPr>
+          <w:ilvl w:val="0"/>
+          <w:numId w:val="28"/>
+        </w:numPr>
+        <w:rPr>
+          <w:lang w:val="sr-Latn-RS"/>
+        </w:rPr>
+      </w:pPr>
+      <w:r>
+        <w:rPr>
+          <w:lang w:val="sr-Latn-RS"/>
+        </w:rPr>
+        <w:t>Korisnika bira opciju prikaza stranice restorana za odgovarajuće jelo</w:t>
+      </w:r>
+    </w:p>
+    <w:p>
+      <w:pPr>
+        <w:pStyle w:val="ListParagraph"/>
+        <w:numPr>
+          <w:ilvl w:val="0"/>
+          <w:numId w:val="28"/>
+        </w:numPr>
+        <w:rPr>
+          <w:lang w:val="sr-Latn-RS"/>
+        </w:rPr>
+      </w:pPr>
+      <w:r>
+        <w:rPr>
+          <w:lang w:val="sr-Latn-RS"/>
+        </w:rPr>
+        <w:t>Sistem prikazuje stranicu sa detaljima restorana.</w:t>
       </w:r>
     </w:p>
     <w:p>
@@ -3006,15 +3170,16 @@
           <w:lang w:val="sr-Latn-RS"/>
         </w:rPr>
       </w:pPr>
-      <w:bookmarkStart w:id="14" w:name="_Toc3492180"/>
-      <w:r>
-        <w:rPr>
-          <w:noProof/>
-          <w:lang w:val="sr-Latn-RS"/>
-        </w:rPr>
+      <w:bookmarkStart w:id="15" w:name="_Toc11959555"/>
+      <w:r>
+        <w:rPr>
+          <w:noProof/>
+          <w:lang w:val="sr-Latn-RS"/>
+        </w:rPr>
+        <w:lastRenderedPageBreak/>
         <w:t>Posebni zahtevi</w:t>
       </w:r>
-      <w:bookmarkEnd w:id="14"/>
+      <w:bookmarkEnd w:id="15"/>
     </w:p>
     <w:p>
       <w:pPr>
@@ -3032,7 +3197,7 @@
           <w:lang w:val="sr-Latn-RS"/>
         </w:rPr>
       </w:pPr>
-      <w:bookmarkStart w:id="15" w:name="_Toc3492181"/>
+      <w:bookmarkStart w:id="16" w:name="_Toc11959556"/>
       <w:r>
         <w:rPr>
           <w:noProof/>
@@ -3040,7 +3205,7 @@
         </w:rPr>
         <w:t>Preduslovi</w:t>
       </w:r>
-      <w:bookmarkEnd w:id="15"/>
+      <w:bookmarkEnd w:id="16"/>
     </w:p>
     <w:p>
       <w:pPr>
@@ -3064,7 +3229,7 @@
           <w:lang w:val="sr-Latn-RS"/>
         </w:rPr>
       </w:pPr>
-      <w:bookmarkStart w:id="16" w:name="_Toc3492182"/>
+      <w:bookmarkStart w:id="17" w:name="_Toc11959557"/>
       <w:r>
         <w:rPr>
           <w:noProof/>
@@ -3072,7 +3237,7 @@
         </w:rPr>
         <w:t>Posledice</w:t>
       </w:r>
-      <w:bookmarkEnd w:id="16"/>
+      <w:bookmarkEnd w:id="17"/>
     </w:p>
     <w:p>
       <w:pPr>
@@ -3104,7 +3269,7 @@
 </file>
 
 <file path=word/endnotes.xml><?xml version="1.0" encoding="utf-8"?>
-<w:endnotes xmlns:wpc="http://schemas.microsoft.com/office/word/2010/wordprocessingCanvas" xmlns:cx="http://schemas.microsoft.com/office/drawing/2014/chartex" xmlns:cx1="http://schemas.microsoft.com/office/drawing/2015/9/8/chartex" xmlns:cx2="http://schemas.microsoft.com/office/drawing/2015/10/21/chartex" xmlns:cx3="http://schemas.microsoft.com/office/drawing/2016/5/9/chartex" xmlns:cx4="http://schemas.microsoft.com/office/drawing/2016/5/10/chartex" xmlns:cx5="http://schemas.microsoft.com/office/drawing/2016/5/11/chartex" xmlns:cx6="http://schemas.microsoft.com/office/drawing/2016/5/12/chartex" xmlns:cx7="http://schemas.microsoft.com/office/drawing/2016/5/13/chartex" xmlns:cx8="http://schemas.microsoft.com/office/drawing/2016/5/14/chartex" xmlns:mc="http://schemas.openxmlformats.org/markup-compatibility/2006" xmlns:aink="http://schemas.microsoft.com/office/drawing/2016/ink" xmlns:am3d="http://schemas.microsoft.com/office/drawing/2017/model3d" xmlns:o="urn:schemas-microsoft-com:office:office" xmlns:r="http://schemas.openxmlformats.org/officeDocument/2006/relationships" xmlns:m="http://schemas.openxmlformats.org/officeDocument/2006/math" xmlns:v="urn:schemas-microsoft-com:vml" xmlns:wp14="http://schemas.microsoft.com/office/word/2010/wordprocessingDrawing" xmlns:wp="http://schemas.openxmlformats.org/drawingml/2006/wordprocessingDrawing" xmlns:w10="urn:schemas-microsoft-com:office:word" xmlns:w="http://schemas.openxmlformats.org/wordprocessingml/2006/main" xmlns:w14="http://schemas.microsoft.com/office/word/2010/wordml" xmlns:w15="http://schemas.microsoft.com/office/word/2012/wordml" xmlns:w16cid="http://schemas.microsoft.com/office/word/2016/wordml/cid" xmlns:w16se="http://schemas.microsoft.com/office/word/2015/wordml/symex" xmlns:wpg="http://schemas.microsoft.com/office/word/2010/wordprocessingGroup" xmlns:wpi="http://schemas.microsoft.com/office/word/2010/wordprocessingInk" xmlns:wne="http://schemas.microsoft.com/office/word/2006/wordml" xmlns:wps="http://schemas.microsoft.com/office/word/2010/wordprocessingShape" mc:Ignorable="w14 w15 w16se w16cid wp14">
+<w:endnotes xmlns:wpc="http://schemas.microsoft.com/office/word/2010/wordprocessingCanvas" xmlns:mc="http://schemas.openxmlformats.org/markup-compatibility/2006" xmlns:o="urn:schemas-microsoft-com:office:office" xmlns:r="http://schemas.openxmlformats.org/officeDocument/2006/relationships" xmlns:m="http://schemas.openxmlformats.org/officeDocument/2006/math" xmlns:v="urn:schemas-microsoft-com:vml" xmlns:wp14="http://schemas.microsoft.com/office/word/2010/wordprocessingDrawing" xmlns:wp="http://schemas.openxmlformats.org/drawingml/2006/wordprocessingDrawing" xmlns:w10="urn:schemas-microsoft-com:office:word" xmlns:w="http://schemas.openxmlformats.org/wordprocessingml/2006/main" xmlns:w14="http://schemas.microsoft.com/office/word/2010/wordml" xmlns:w15="http://schemas.microsoft.com/office/word/2012/wordml" xmlns:wpg="http://schemas.microsoft.com/office/word/2010/wordprocessingGroup" xmlns:wpi="http://schemas.microsoft.com/office/word/2010/wordprocessingInk" xmlns:wne="http://schemas.microsoft.com/office/word/2006/wordml" xmlns:wps="http://schemas.microsoft.com/office/word/2010/wordprocessingShape" mc:Ignorable="w14 w15 wp14">
   <w:endnote w:type="separator" w:id="-1">
     <w:p>
       <w:pPr>
@@ -3129,7 +3294,7 @@
 </file>
 
 <file path=word/footer1.xml><?xml version="1.0" encoding="utf-8"?>
-<w:ftr xmlns:wpc="http://schemas.microsoft.com/office/word/2010/wordprocessingCanvas" xmlns:cx="http://schemas.microsoft.com/office/drawing/2014/chartex" xmlns:cx1="http://schemas.microsoft.com/office/drawing/2015/9/8/chartex" xmlns:cx2="http://schemas.microsoft.com/office/drawing/2015/10/21/chartex" xmlns:cx3="http://schemas.microsoft.com/office/drawing/2016/5/9/chartex" xmlns:cx4="http://schemas.microsoft.com/office/drawing/2016/5/10/chartex" xmlns:cx5="http://schemas.microsoft.com/office/drawing/2016/5/11/chartex" xmlns:cx6="http://schemas.microsoft.com/office/drawing/2016/5/12/chartex" xmlns:cx7="http://schemas.microsoft.com/office/drawing/2016/5/13/chartex" xmlns:cx8="http://schemas.microsoft.com/office/drawing/2016/5/14/chartex" xmlns:mc="http://schemas.openxmlformats.org/markup-compatibility/2006" xmlns:aink="http://schemas.microsoft.com/office/drawing/2016/ink" xmlns:am3d="http://schemas.microsoft.com/office/drawing/2017/model3d" xmlns:o="urn:schemas-microsoft-com:office:office" xmlns:r="http://schemas.openxmlformats.org/officeDocument/2006/relationships" xmlns:m="http://schemas.openxmlformats.org/officeDocument/2006/math" xmlns:v="urn:schemas-microsoft-com:vml" xmlns:wp14="http://schemas.microsoft.com/office/word/2010/wordprocessingDrawing" xmlns:wp="http://schemas.openxmlformats.org/drawingml/2006/wordprocessingDrawing" xmlns:w10="urn:schemas-microsoft-com:office:word" xmlns:w="http://schemas.openxmlformats.org/wordprocessingml/2006/main" xmlns:w14="http://schemas.microsoft.com/office/word/2010/wordml" xmlns:w15="http://schemas.microsoft.com/office/word/2012/wordml" xmlns:w16cid="http://schemas.microsoft.com/office/word/2016/wordml/cid" xmlns:w16se="http://schemas.microsoft.com/office/word/2015/wordml/symex" xmlns:wpg="http://schemas.microsoft.com/office/word/2010/wordprocessingGroup" xmlns:wpi="http://schemas.microsoft.com/office/word/2010/wordprocessingInk" xmlns:wne="http://schemas.microsoft.com/office/word/2006/wordml" xmlns:wps="http://schemas.microsoft.com/office/word/2010/wordprocessingShape" mc:Ignorable="w14 w15 w16se w16cid wp14">
+<w:ftr xmlns:wpc="http://schemas.microsoft.com/office/word/2010/wordprocessingCanvas" xmlns:mc="http://schemas.openxmlformats.org/markup-compatibility/2006" xmlns:o="urn:schemas-microsoft-com:office:office" xmlns:r="http://schemas.openxmlformats.org/officeDocument/2006/relationships" xmlns:m="http://schemas.openxmlformats.org/officeDocument/2006/math" xmlns:v="urn:schemas-microsoft-com:vml" xmlns:wp14="http://schemas.microsoft.com/office/word/2010/wordprocessingDrawing" xmlns:wp="http://schemas.openxmlformats.org/drawingml/2006/wordprocessingDrawing" xmlns:w10="urn:schemas-microsoft-com:office:word" xmlns:w="http://schemas.openxmlformats.org/wordprocessingml/2006/main" xmlns:w14="http://schemas.microsoft.com/office/word/2010/wordml" xmlns:w15="http://schemas.microsoft.com/office/word/2012/wordml" xmlns:wpg="http://schemas.microsoft.com/office/word/2010/wordprocessingGroup" xmlns:wpi="http://schemas.microsoft.com/office/word/2010/wordprocessingInk" xmlns:wne="http://schemas.microsoft.com/office/word/2006/wordml" xmlns:wps="http://schemas.microsoft.com/office/word/2010/wordprocessingShape" mc:Ignorable="w14 w15 wp14">
   <w:sdt>
     <w:sdtPr>
       <w:id w:val="2051640621"/>
@@ -3162,7 +3327,7 @@
           <w:rPr>
             <w:noProof/>
           </w:rPr>
-          <w:t>2</w:t>
+          <w:t>6</w:t>
         </w:r>
         <w:r>
           <w:rPr>
@@ -3182,7 +3347,7 @@
 </file>
 
 <file path=word/footnotes.xml><?xml version="1.0" encoding="utf-8"?>
-<w:footnotes xmlns:wpc="http://schemas.microsoft.com/office/word/2010/wordprocessingCanvas" xmlns:cx="http://schemas.microsoft.com/office/drawing/2014/chartex" xmlns:cx1="http://schemas.microsoft.com/office/drawing/2015/9/8/chartex" xmlns:cx2="http://schemas.microsoft.com/office/drawing/2015/10/21/chartex" xmlns:cx3="http://schemas.microsoft.com/office/drawing/2016/5/9/chartex" xmlns:cx4="http://schemas.microsoft.com/office/drawing/2016/5/10/chartex" xmlns:cx5="http://schemas.microsoft.com/office/drawing/2016/5/11/chartex" xmlns:cx6="http://schemas.microsoft.com/office/drawing/2016/5/12/chartex" xmlns:cx7="http://schemas.microsoft.com/office/drawing/2016/5/13/chartex" xmlns:cx8="http://schemas.microsoft.com/office/drawing/2016/5/14/chartex" xmlns:mc="http://schemas.openxmlformats.org/markup-compatibility/2006" xmlns:aink="http://schemas.microsoft.com/office/drawing/2016/ink" xmlns:am3d="http://schemas.microsoft.com/office/drawing/2017/model3d" xmlns:o="urn:schemas-microsoft-com:office:office" xmlns:r="http://schemas.openxmlformats.org/officeDocument/2006/relationships" xmlns:m="http://schemas.openxmlformats.org/officeDocument/2006/math" xmlns:v="urn:schemas-microsoft-com:vml" xmlns:wp14="http://schemas.microsoft.com/office/word/2010/wordprocessingDrawing" xmlns:wp="http://schemas.openxmlformats.org/drawingml/2006/wordprocessingDrawing" xmlns:w10="urn:schemas-microsoft-com:office:word" xmlns:w="http://schemas.openxmlformats.org/wordprocessingml/2006/main" xmlns:w14="http://schemas.microsoft.com/office/word/2010/wordml" xmlns:w15="http://schemas.microsoft.com/office/word/2012/wordml" xmlns:w16cid="http://schemas.microsoft.com/office/word/2016/wordml/cid" xmlns:w16se="http://schemas.microsoft.com/office/word/2015/wordml/symex" xmlns:wpg="http://schemas.microsoft.com/office/word/2010/wordprocessingGroup" xmlns:wpi="http://schemas.microsoft.com/office/word/2010/wordprocessingInk" xmlns:wne="http://schemas.microsoft.com/office/word/2006/wordml" xmlns:wps="http://schemas.microsoft.com/office/word/2010/wordprocessingShape" mc:Ignorable="w14 w15 w16se w16cid wp14">
+<w:footnotes xmlns:wpc="http://schemas.microsoft.com/office/word/2010/wordprocessingCanvas" xmlns:mc="http://schemas.openxmlformats.org/markup-compatibility/2006" xmlns:o="urn:schemas-microsoft-com:office:office" xmlns:r="http://schemas.openxmlformats.org/officeDocument/2006/relationships" xmlns:m="http://schemas.openxmlformats.org/officeDocument/2006/math" xmlns:v="urn:schemas-microsoft-com:vml" xmlns:wp14="http://schemas.microsoft.com/office/word/2010/wordprocessingDrawing" xmlns:wp="http://schemas.openxmlformats.org/drawingml/2006/wordprocessingDrawing" xmlns:w10="urn:schemas-microsoft-com:office:word" xmlns:w="http://schemas.openxmlformats.org/wordprocessingml/2006/main" xmlns:w14="http://schemas.microsoft.com/office/word/2010/wordml" xmlns:w15="http://schemas.microsoft.com/office/word/2012/wordml" xmlns:wpg="http://schemas.microsoft.com/office/word/2010/wordprocessingGroup" xmlns:wpi="http://schemas.microsoft.com/office/word/2010/wordprocessingInk" xmlns:wne="http://schemas.microsoft.com/office/word/2006/wordml" xmlns:wps="http://schemas.microsoft.com/office/word/2010/wordprocessingShape" mc:Ignorable="w14 w15 wp14">
   <w:footnote w:type="separator" w:id="-1">
     <w:p>
       <w:pPr>
@@ -3207,7 +3372,7 @@
 </file>
 
 <file path=word/numbering.xml><?xml version="1.0" encoding="utf-8"?>
-<w:numbering xmlns:wpc="http://schemas.microsoft.com/office/word/2010/wordprocessingCanvas" xmlns:cx="http://schemas.microsoft.com/office/drawing/2014/chartex" xmlns:cx1="http://schemas.microsoft.com/office/drawing/2015/9/8/chartex" xmlns:cx2="http://schemas.microsoft.com/office/drawing/2015/10/21/chartex" xmlns:cx3="http://schemas.microsoft.com/office/drawing/2016/5/9/chartex" xmlns:cx4="http://schemas.microsoft.com/office/drawing/2016/5/10/chartex" xmlns:cx5="http://schemas.microsoft.com/office/drawing/2016/5/11/chartex" xmlns:cx6="http://schemas.microsoft.com/office/drawing/2016/5/12/chartex" xmlns:cx7="http://schemas.microsoft.com/office/drawing/2016/5/13/chartex" xmlns:cx8="http://schemas.microsoft.com/office/drawing/2016/5/14/chartex" xmlns:mc="http://schemas.openxmlformats.org/markup-compatibility/2006" xmlns:aink="http://schemas.microsoft.com/office/drawing/2016/ink" xmlns:am3d="http://schemas.microsoft.com/office/drawing/2017/model3d" xmlns:o="urn:schemas-microsoft-com:office:office" xmlns:r="http://schemas.openxmlformats.org/officeDocument/2006/relationships" xmlns:m="http://schemas.openxmlformats.org/officeDocument/2006/math" xmlns:v="urn:schemas-microsoft-com:vml" xmlns:wp14="http://schemas.microsoft.com/office/word/2010/wordprocessingDrawing" xmlns:wp="http://schemas.openxmlformats.org/drawingml/2006/wordprocessingDrawing" xmlns:w10="urn:schemas-microsoft-com:office:word" xmlns:w="http://schemas.openxmlformats.org/wordprocessingml/2006/main" xmlns:w14="http://schemas.microsoft.com/office/word/2010/wordml" xmlns:w15="http://schemas.microsoft.com/office/word/2012/wordml" xmlns:w16cid="http://schemas.microsoft.com/office/word/2016/wordml/cid" xmlns:w16se="http://schemas.microsoft.com/office/word/2015/wordml/symex" xmlns:wpg="http://schemas.microsoft.com/office/word/2010/wordprocessingGroup" xmlns:wpi="http://schemas.microsoft.com/office/word/2010/wordprocessingInk" xmlns:wne="http://schemas.microsoft.com/office/word/2006/wordml" xmlns:wps="http://schemas.microsoft.com/office/word/2010/wordprocessingShape" mc:Ignorable="w14 w15 w16se w16cid wp14">
+<w:numbering xmlns:wpc="http://schemas.microsoft.com/office/word/2010/wordprocessingCanvas" xmlns:mc="http://schemas.openxmlformats.org/markup-compatibility/2006" xmlns:o="urn:schemas-microsoft-com:office:office" xmlns:r="http://schemas.openxmlformats.org/officeDocument/2006/relationships" xmlns:m="http://schemas.openxmlformats.org/officeDocument/2006/math" xmlns:v="urn:schemas-microsoft-com:vml" xmlns:wp14="http://schemas.microsoft.com/office/word/2010/wordprocessingDrawing" xmlns:wp="http://schemas.openxmlformats.org/drawingml/2006/wordprocessingDrawing" xmlns:w10="urn:schemas-microsoft-com:office:word" xmlns:w="http://schemas.openxmlformats.org/wordprocessingml/2006/main" xmlns:w14="http://schemas.microsoft.com/office/word/2010/wordml" xmlns:w15="http://schemas.microsoft.com/office/word/2012/wordml" xmlns:wpg="http://schemas.microsoft.com/office/word/2010/wordprocessingGroup" xmlns:wpi="http://schemas.microsoft.com/office/word/2010/wordprocessingInk" xmlns:wne="http://schemas.microsoft.com/office/word/2006/wordml" xmlns:wps="http://schemas.microsoft.com/office/word/2010/wordprocessingShape" mc:Ignorable="w14 w15 wp14">
   <w:abstractNum w:abstractNumId="0" w15:restartNumberingAfterBreak="0">
     <w:nsid w:val="0B656324"/>
     <w:multiLevelType w:val="hybridMultilevel"/>
@@ -4553,6 +4718,95 @@
     </w:lvl>
   </w:abstractNum>
   <w:abstractNum w:abstractNumId="15" w15:restartNumberingAfterBreak="0">
+    <w:nsid w:val="50841792"/>
+    <w:multiLevelType w:val="hybridMultilevel"/>
+    <w:tmpl w:val="E6B69280"/>
+    <w:lvl w:ilvl="0" w:tplc="C792E522">
+      <w:start w:val="1"/>
+      <w:numFmt w:val="decimal"/>
+      <w:lvlText w:val="%1."/>
+      <w:lvlJc w:val="left"/>
+      <w:pPr>
+        <w:ind w:left="2520" w:hanging="360"/>
+      </w:pPr>
+      <w:rPr>
+        <w:rFonts w:hint="default"/>
+      </w:rPr>
+    </w:lvl>
+    <w:lvl w:ilvl="1" w:tplc="241A0019" w:tentative="1">
+      <w:start w:val="1"/>
+      <w:numFmt w:val="lowerLetter"/>
+      <w:lvlText w:val="%2."/>
+      <w:lvlJc w:val="left"/>
+      <w:pPr>
+        <w:ind w:left="3240" w:hanging="360"/>
+      </w:pPr>
+    </w:lvl>
+    <w:lvl w:ilvl="2" w:tplc="241A001B" w:tentative="1">
+      <w:start w:val="1"/>
+      <w:numFmt w:val="lowerRoman"/>
+      <w:lvlText w:val="%3."/>
+      <w:lvlJc w:val="right"/>
+      <w:pPr>
+        <w:ind w:left="3960" w:hanging="180"/>
+      </w:pPr>
+    </w:lvl>
+    <w:lvl w:ilvl="3" w:tplc="241A000F" w:tentative="1">
+      <w:start w:val="1"/>
+      <w:numFmt w:val="decimal"/>
+      <w:lvlText w:val="%4."/>
+      <w:lvlJc w:val="left"/>
+      <w:pPr>
+        <w:ind w:left="4680" w:hanging="360"/>
+      </w:pPr>
+    </w:lvl>
+    <w:lvl w:ilvl="4" w:tplc="241A0019" w:tentative="1">
+      <w:start w:val="1"/>
+      <w:numFmt w:val="lowerLetter"/>
+      <w:lvlText w:val="%5."/>
+      <w:lvlJc w:val="left"/>
+      <w:pPr>
+        <w:ind w:left="5400" w:hanging="360"/>
+      </w:pPr>
+    </w:lvl>
+    <w:lvl w:ilvl="5" w:tplc="241A001B" w:tentative="1">
+      <w:start w:val="1"/>
+      <w:numFmt w:val="lowerRoman"/>
+      <w:lvlText w:val="%6."/>
+      <w:lvlJc w:val="right"/>
+      <w:pPr>
+        <w:ind w:left="6120" w:hanging="180"/>
+      </w:pPr>
+    </w:lvl>
+    <w:lvl w:ilvl="6" w:tplc="241A000F" w:tentative="1">
+      <w:start w:val="1"/>
+      <w:numFmt w:val="decimal"/>
+      <w:lvlText w:val="%7."/>
+      <w:lvlJc w:val="left"/>
+      <w:pPr>
+        <w:ind w:left="6840" w:hanging="360"/>
+      </w:pPr>
+    </w:lvl>
+    <w:lvl w:ilvl="7" w:tplc="241A0019" w:tentative="1">
+      <w:start w:val="1"/>
+      <w:numFmt w:val="lowerLetter"/>
+      <w:lvlText w:val="%8."/>
+      <w:lvlJc w:val="left"/>
+      <w:pPr>
+        <w:ind w:left="7560" w:hanging="360"/>
+      </w:pPr>
+    </w:lvl>
+    <w:lvl w:ilvl="8" w:tplc="241A001B" w:tentative="1">
+      <w:start w:val="1"/>
+      <w:numFmt w:val="lowerRoman"/>
+      <w:lvlText w:val="%9."/>
+      <w:lvlJc w:val="right"/>
+      <w:pPr>
+        <w:ind w:left="8280" w:hanging="180"/>
+      </w:pPr>
+    </w:lvl>
+  </w:abstractNum>
+  <w:abstractNum w:abstractNumId="16" w15:restartNumberingAfterBreak="0">
     <w:nsid w:val="5C031B12"/>
     <w:multiLevelType w:val="hybridMultilevel"/>
     <w:tmpl w:val="00702BE2"/>
@@ -4638,7 +4892,7 @@
       </w:pPr>
     </w:lvl>
   </w:abstractNum>
-  <w:abstractNum w:abstractNumId="16" w15:restartNumberingAfterBreak="0">
+  <w:abstractNum w:abstractNumId="17" w15:restartNumberingAfterBreak="0">
     <w:nsid w:val="6254694D"/>
     <w:multiLevelType w:val="multilevel"/>
     <w:tmpl w:val="0409001F"/>
@@ -4724,7 +4978,7 @@
       </w:pPr>
     </w:lvl>
   </w:abstractNum>
-  <w:abstractNum w:abstractNumId="17" w15:restartNumberingAfterBreak="0">
+  <w:abstractNum w:abstractNumId="18" w15:restartNumberingAfterBreak="0">
     <w:nsid w:val="639A463F"/>
     <w:multiLevelType w:val="hybridMultilevel"/>
     <w:tmpl w:val="573AC7CE"/>
@@ -4813,7 +5067,7 @@
       </w:pPr>
     </w:lvl>
   </w:abstractNum>
-  <w:abstractNum w:abstractNumId="18" w15:restartNumberingAfterBreak="0">
+  <w:abstractNum w:abstractNumId="19" w15:restartNumberingAfterBreak="0">
     <w:nsid w:val="64136B31"/>
     <w:multiLevelType w:val="hybridMultilevel"/>
     <w:tmpl w:val="97865DC2"/>
@@ -4902,7 +5156,7 @@
       </w:pPr>
     </w:lvl>
   </w:abstractNum>
-  <w:abstractNum w:abstractNumId="19" w15:restartNumberingAfterBreak="0">
+  <w:abstractNum w:abstractNumId="20" w15:restartNumberingAfterBreak="0">
     <w:nsid w:val="69D43DE3"/>
     <w:multiLevelType w:val="hybridMultilevel"/>
     <w:tmpl w:val="F73C77F4"/>
@@ -4991,7 +5245,7 @@
       </w:pPr>
     </w:lvl>
   </w:abstractNum>
-  <w:abstractNum w:abstractNumId="20" w15:restartNumberingAfterBreak="0">
+  <w:abstractNum w:abstractNumId="21" w15:restartNumberingAfterBreak="0">
     <w:nsid w:val="72236779"/>
     <w:multiLevelType w:val="hybridMultilevel"/>
     <w:tmpl w:val="9B70A1A8"/>
@@ -5077,7 +5331,7 @@
       </w:pPr>
     </w:lvl>
   </w:abstractNum>
-  <w:abstractNum w:abstractNumId="21" w15:restartNumberingAfterBreak="0">
+  <w:abstractNum w:abstractNumId="22" w15:restartNumberingAfterBreak="0">
     <w:nsid w:val="72DF1EE6"/>
     <w:multiLevelType w:val="hybridMultilevel"/>
     <w:tmpl w:val="808E55F2"/>
@@ -5166,7 +5420,7 @@
       </w:pPr>
     </w:lvl>
   </w:abstractNum>
-  <w:abstractNum w:abstractNumId="22" w15:restartNumberingAfterBreak="0">
+  <w:abstractNum w:abstractNumId="23" w15:restartNumberingAfterBreak="0">
     <w:nsid w:val="738C166E"/>
     <w:multiLevelType w:val="multilevel"/>
     <w:tmpl w:val="817ABD7A"/>
@@ -5252,7 +5506,7 @@
       </w:pPr>
     </w:lvl>
   </w:abstractNum>
-  <w:abstractNum w:abstractNumId="23" w15:restartNumberingAfterBreak="0">
+  <w:abstractNum w:abstractNumId="24" w15:restartNumberingAfterBreak="0">
     <w:nsid w:val="7ABE1980"/>
     <w:multiLevelType w:val="hybridMultilevel"/>
     <w:tmpl w:val="B5E83C00"/>
@@ -5341,7 +5595,7 @@
       </w:pPr>
     </w:lvl>
   </w:abstractNum>
-  <w:abstractNum w:abstractNumId="24" w15:restartNumberingAfterBreak="0">
+  <w:abstractNum w:abstractNumId="25" w15:restartNumberingAfterBreak="0">
     <w:nsid w:val="7EE57847"/>
     <w:multiLevelType w:val="multilevel"/>
     <w:tmpl w:val="04090025"/>
@@ -5436,7 +5690,7 @@
       </w:pPr>
     </w:lvl>
   </w:abstractNum>
-  <w:abstractNum w:abstractNumId="25" w15:restartNumberingAfterBreak="0">
+  <w:abstractNum w:abstractNumId="26" w15:restartNumberingAfterBreak="0">
     <w:nsid w:val="7F9724DA"/>
     <w:multiLevelType w:val="multilevel"/>
     <w:tmpl w:val="D48EC5E6"/>
@@ -5530,22 +5784,22 @@
     <w:abstractNumId w:val="14"/>
   </w:num>
   <w:num w:numId="3">
-    <w:abstractNumId w:val="20"/>
+    <w:abstractNumId w:val="21"/>
   </w:num>
   <w:num w:numId="4">
-    <w:abstractNumId w:val="15"/>
+    <w:abstractNumId w:val="16"/>
   </w:num>
   <w:num w:numId="5">
     <w:abstractNumId w:val="10"/>
   </w:num>
   <w:num w:numId="6">
-    <w:abstractNumId w:val="16"/>
+    <w:abstractNumId w:val="17"/>
   </w:num>
   <w:num w:numId="7">
-    <w:abstractNumId w:val="22"/>
+    <w:abstractNumId w:val="23"/>
   </w:num>
   <w:num w:numId="8">
-    <w:abstractNumId w:val="22"/>
+    <w:abstractNumId w:val="23"/>
     <w:lvlOverride w:ilvl="0">
       <w:lvl w:ilvl="0">
         <w:start w:val="1"/>
@@ -5674,10 +5928,10 @@
     </w:lvlOverride>
   </w:num>
   <w:num w:numId="9">
-    <w:abstractNumId w:val="25"/>
+    <w:abstractNumId w:val="26"/>
   </w:num>
   <w:num w:numId="10">
-    <w:abstractNumId w:val="24"/>
+    <w:abstractNumId w:val="25"/>
   </w:num>
   <w:num w:numId="11">
     <w:abstractNumId w:val="3"/>
@@ -5695,19 +5949,19 @@
     <w:abstractNumId w:val="12"/>
   </w:num>
   <w:num w:numId="16">
-    <w:abstractNumId w:val="19"/>
+    <w:abstractNumId w:val="20"/>
   </w:num>
   <w:num w:numId="17">
     <w:abstractNumId w:val="5"/>
   </w:num>
   <w:num w:numId="18">
-    <w:abstractNumId w:val="21"/>
+    <w:abstractNumId w:val="22"/>
   </w:num>
   <w:num w:numId="19">
     <w:abstractNumId w:val="13"/>
   </w:num>
   <w:num w:numId="20">
-    <w:abstractNumId w:val="23"/>
+    <w:abstractNumId w:val="24"/>
   </w:num>
   <w:num w:numId="21">
     <w:abstractNumId w:val="11"/>
@@ -5719,10 +5973,10 @@
     <w:abstractNumId w:val="9"/>
   </w:num>
   <w:num w:numId="24">
-    <w:abstractNumId w:val="17"/>
+    <w:abstractNumId w:val="18"/>
   </w:num>
   <w:num w:numId="25">
-    <w:abstractNumId w:val="18"/>
+    <w:abstractNumId w:val="19"/>
   </w:num>
   <w:num w:numId="26">
     <w:abstractNumId w:val="7"/>
@@ -5730,11 +5984,14 @@
   <w:num w:numId="27">
     <w:abstractNumId w:val="4"/>
   </w:num>
+  <w:num w:numId="28">
+    <w:abstractNumId w:val="15"/>
+  </w:num>
 </w:numbering>
 </file>
 
 <file path=word/styles.xml><?xml version="1.0" encoding="utf-8"?>
-<w:styles xmlns:mc="http://schemas.openxmlformats.org/markup-compatibility/2006" xmlns:r="http://schemas.openxmlformats.org/officeDocument/2006/relationships" xmlns:w="http://schemas.openxmlformats.org/wordprocessingml/2006/main" xmlns:w14="http://schemas.microsoft.com/office/word/2010/wordml" xmlns:w15="http://schemas.microsoft.com/office/word/2012/wordml" xmlns:w16cid="http://schemas.microsoft.com/office/word/2016/wordml/cid" xmlns:w16se="http://schemas.microsoft.com/office/word/2015/wordml/symex" mc:Ignorable="w14 w15 w16se w16cid">
+<w:styles xmlns:mc="http://schemas.openxmlformats.org/markup-compatibility/2006" xmlns:r="http://schemas.openxmlformats.org/officeDocument/2006/relationships" xmlns:w="http://schemas.openxmlformats.org/wordprocessingml/2006/main" xmlns:w14="http://schemas.microsoft.com/office/word/2010/wordml" xmlns:w15="http://schemas.microsoft.com/office/word/2012/wordml" mc:Ignorable="w14 w15">
   <w:docDefaults>
     <w:rPrDefault>
       <w:rPr>
@@ -5750,7 +6007,7 @@
       </w:pPr>
     </w:pPrDefault>
   </w:docDefaults>
-  <w:latentStyles w:defLockedState="0" w:defUIPriority="99" w:defSemiHidden="0" w:defUnhideWhenUsed="0" w:defQFormat="0" w:count="375">
+  <w:latentStyles w:defLockedState="0" w:defUIPriority="99" w:defSemiHidden="0" w:defUnhideWhenUsed="0" w:defQFormat="0" w:count="371">
     <w:lsdException w:name="Normal" w:uiPriority="0" w:qFormat="1"/>
     <w:lsdException w:name="heading 1" w:uiPriority="9" w:qFormat="1"/>
     <w:lsdException w:name="heading 2" w:semiHidden="1" w:uiPriority="9" w:unhideWhenUsed="1" w:qFormat="1"/>
@@ -6122,10 +6379,6 @@
     <w:lsdException w:name="List Table 5 Dark Accent 6" w:uiPriority="50"/>
     <w:lsdException w:name="List Table 6 Colorful Accent 6" w:uiPriority="51"/>
     <w:lsdException w:name="List Table 7 Colorful Accent 6" w:uiPriority="52"/>
-    <w:lsdException w:name="Mention" w:semiHidden="1" w:unhideWhenUsed="1"/>
-    <w:lsdException w:name="Smart Hyperlink" w:semiHidden="1" w:unhideWhenUsed="1"/>
-    <w:lsdException w:name="Hashtag" w:semiHidden="1" w:unhideWhenUsed="1"/>
-    <w:lsdException w:name="Unresolved Mention" w:semiHidden="1" w:unhideWhenUsed="1"/>
   </w:latentStyles>
   <w:style w:type="paragraph" w:default="1" w:styleId="Normal">
     <w:name w:val="Normal"/>
@@ -7065,7 +7318,7 @@
 </file>
 
 <file path=customXml/itemProps1.xml><?xml version="1.0" encoding="utf-8"?>
-<ds:datastoreItem xmlns:ds="http://schemas.openxmlformats.org/officeDocument/2006/customXml" ds:itemID="{2CECF97A-A543-4069-B228-FDC529471617}">
+<ds:datastoreItem xmlns:ds="http://schemas.openxmlformats.org/officeDocument/2006/customXml" ds:itemID="{2ECC122B-31A3-4034-A990-281759F05E01}">
   <ds:schemaRefs>
     <ds:schemaRef ds:uri="http://schemas.openxmlformats.org/officeDocument/2006/bibliography"/>
   </ds:schemaRefs>

</xml_diff>